<commit_message>
tech sprava v1 final
</commit_message>
<xml_diff>
--- a/dokumentace/Dagoo/xdejma00_tz_01.docx
+++ b/dokumentace/Dagoo/xdejma00_tz_01.docx
@@ -174,7 +174,6 @@
         </w:rPr>
         <w:t xml:space="preserve"> </w:t>
       </w:r>
-      <w:proofErr w:type="spellStart"/>
       <w:r>
         <w:rPr>
           <w:bCs/>
@@ -182,7 +181,6 @@
         </w:rPr>
         <w:t>Kalabza</w:t>
       </w:r>
-      <w:proofErr w:type="spellEnd"/>
       <w:r>
         <w:rPr>
           <w:i/>
@@ -213,19 +211,11 @@
         </w:rPr>
         <w:t xml:space="preserve">Roman </w:t>
       </w:r>
-      <w:proofErr w:type="spellStart"/>
       <w:r>
         <w:rPr>
           <w:i/>
         </w:rPr>
-        <w:t>Čabala</w:t>
-      </w:r>
-      <w:proofErr w:type="spellEnd"/>
-      <w:r>
-        <w:rPr>
-          <w:i/>
-        </w:rPr>
-        <w:t xml:space="preserve"> </w:t>
+        <w:t xml:space="preserve">Čabala </w:t>
       </w:r>
       <w:r>
         <w:rPr>
@@ -277,11 +267,9 @@
       <w:r>
         <w:t xml:space="preserve"> z bezpečnostního hlediska. U speciálních vojenských </w:t>
       </w:r>
-      <w:proofErr w:type="gramStart"/>
-      <w:r>
-        <w:t>zařízeních</w:t>
-      </w:r>
-      <w:proofErr w:type="gramEnd"/>
+      <w:r>
+        <w:t>zařízeních,</w:t>
+      </w:r>
       <w:r>
         <w:t xml:space="preserve"> </w:t>
       </w:r>
@@ -306,7 +294,12 @@
         <w:t>,</w:t>
       </w:r>
       <w:r>
-        <w:t xml:space="preserve"> která poskytuje jednotné uživatelské rozhraní nezávisle na zvoleném sledovacím systému</w:t>
+        <w:t xml:space="preserve"> která poskytuje jednotné uživatelské rozhraní nezávisle na zvoleném </w:t>
+      </w:r>
+      <w:bookmarkStart w:id="1" w:name="_GoBack"/>
+      <w:bookmarkEnd w:id="1"/>
+      <w:r>
+        <w:t>sledovacím systému</w:t>
       </w:r>
       <w:r>
         <w:t xml:space="preserve">. Hlavním přínosem je tedy stejné GUI pro různé </w:t>
@@ -375,29 +368,17 @@
       <w:r>
         <w:t>ní ve věznici. Bude se tedy jednat o muže a ženy v pracovním věku (</w:t>
       </w:r>
-      <w:proofErr w:type="gramStart"/>
-      <w:r>
-        <w:t>18 – 65</w:t>
-      </w:r>
-      <w:proofErr w:type="gramEnd"/>
+      <w:r>
+        <w:t>18–65</w:t>
+      </w:r>
       <w:r>
         <w:t xml:space="preserve"> let) s dokončeným minimálně základním vzděláním. IT gramotnost bude minimální. Typická </w:t>
       </w:r>
-      <w:proofErr w:type="spellStart"/>
-      <w:r>
-        <w:t>persóna</w:t>
-      </w:r>
-      <w:proofErr w:type="spellEnd"/>
-      <w:r>
-        <w:t xml:space="preserve"> tedy bude muž ve věku 40 let se </w:t>
-      </w:r>
-      <w:proofErr w:type="spellStart"/>
-      <w:r>
-        <w:t>znalostni</w:t>
-      </w:r>
-      <w:proofErr w:type="spellEnd"/>
-      <w:r>
-        <w:t xml:space="preserve"> základní práce na PC.</w:t>
+      <w:r>
+        <w:t>Persona</w:t>
+      </w:r>
+      <w:r>
+        <w:t xml:space="preserve"> tedy bude muž ve věku 40 let se znalostni základní práce na PC.</w:t>
       </w:r>
     </w:p>
     <w:p>
@@ -475,11 +456,9 @@
       <w:r>
         <w:t xml:space="preserve">Zaměstnanci věznice </w:t>
       </w:r>
-      <w:proofErr w:type="gramStart"/>
-      <w:r>
-        <w:t>neví</w:t>
-      </w:r>
-      <w:proofErr w:type="gramEnd"/>
+      <w:r>
+        <w:t>neví,</w:t>
+      </w:r>
       <w:r>
         <w:t xml:space="preserve"> kde se aktuálně nachází konkrétní vězeň. Díky našemu systému zaměstnanci:</w:t>
       </w:r>
@@ -489,8 +468,9 @@
         <w:pStyle w:val="Normln1"/>
         <w:numPr>
           <w:ilvl w:val="0"/>
-          <w:numId w:val="13"/>
+          <w:numId w:val="14"/>
         </w:numPr>
+        <w:spacing w:line="240" w:lineRule="auto"/>
       </w:pPr>
       <w:r>
         <w:t>Zjistí přesnou polohu vězně</w:t>
@@ -501,8 +481,9 @@
         <w:pStyle w:val="Normln1"/>
         <w:numPr>
           <w:ilvl w:val="0"/>
-          <w:numId w:val="13"/>
+          <w:numId w:val="14"/>
         </w:numPr>
+        <w:spacing w:line="240" w:lineRule="auto"/>
       </w:pPr>
       <w:r>
         <w:t>Zjistí základní informace o daném vězni</w:t>
@@ -513,8 +494,9 @@
         <w:pStyle w:val="Normln1"/>
         <w:numPr>
           <w:ilvl w:val="0"/>
-          <w:numId w:val="13"/>
+          <w:numId w:val="14"/>
         </w:numPr>
+        <w:spacing w:line="240" w:lineRule="auto"/>
       </w:pPr>
       <w:r>
         <w:t>Zjisti počet vězňů v dané místnosti</w:t>
@@ -524,8 +506,8 @@
       <w:pPr>
         <w:pStyle w:val="Nadpis1"/>
       </w:pPr>
-      <w:bookmarkStart w:id="1" w:name="_ce15pobsr527" w:colFirst="0" w:colLast="0"/>
-      <w:bookmarkEnd w:id="1"/>
+      <w:bookmarkStart w:id="2" w:name="_ce15pobsr527" w:colFirst="0" w:colLast="0"/>
+      <w:bookmarkEnd w:id="2"/>
       <w:r>
         <w:t xml:space="preserve">Návrh klíčových prvků </w:t>
       </w:r>
@@ -546,11 +528,9 @@
       <w:r>
         <w:t xml:space="preserve"> Po kliknutí na konkrétní místnost bude dostupný aktuální seznam osob v této místnosti. V detailu osoby budou dostupné další základní údaje. Aplikace také bude obsahovat vyhledávácí prvky jak podle </w:t>
       </w:r>
-      <w:proofErr w:type="gramStart"/>
-      <w:r>
-        <w:t>místnosti</w:t>
-      </w:r>
-      <w:proofErr w:type="gramEnd"/>
+      <w:r>
+        <w:t>místnosti,</w:t>
+      </w:r>
       <w:r>
         <w:t xml:space="preserve"> tak i podle základních údajů o osobách. Vše by mělo působit jednoduše a uživatelsky intuitivně. </w:t>
       </w:r>
@@ -559,8 +539,8 @@
       <w:pPr>
         <w:pStyle w:val="Nadpis1"/>
       </w:pPr>
-      <w:bookmarkStart w:id="2" w:name="_8wvgpjdn299r" w:colFirst="0" w:colLast="0"/>
-      <w:bookmarkEnd w:id="2"/>
+      <w:bookmarkStart w:id="3" w:name="_8wvgpjdn299r" w:colFirst="0" w:colLast="0"/>
+      <w:bookmarkEnd w:id="3"/>
       <w:r>
         <w:t>Návrh GUI a Prototyp</w:t>
       </w:r>
@@ -568,58 +548,149 @@
     <w:p>
       <w:pPr>
         <w:pStyle w:val="Normln1"/>
-      </w:pPr>
+        <w:rPr>
+          <w:b/>
+        </w:rPr>
+      </w:pPr>
+      <w:r>
+        <w:rPr>
+          <w:b/>
+        </w:rPr>
+        <w:t>Mapa areálu</w:t>
+      </w:r>
     </w:p>
     <w:p>
       <w:pPr>
         <w:pStyle w:val="Normln1"/>
       </w:pPr>
-      <w:bookmarkStart w:id="3" w:name="_GoBack"/>
-      <w:bookmarkEnd w:id="3"/>
+      <w:r>
+        <w:t>Tato obrazovka bude obsahovat mapu areálu s vyznačenými osobami. Po najetí myši na daného panáčka se zobrazí jeho krátký popisek a po kliknutí bude uživatel přesměrován na detailní stránku tohoto vězně. Dostupná bude také možnost vyhledávání osob a místností.</w:t>
+      </w:r>
     </w:p>
     <w:p>
       <w:pPr>
         <w:pStyle w:val="Normln1"/>
-        <w:numPr>
-          <w:ilvl w:val="0"/>
-          <w:numId w:val="12"/>
-        </w:numPr>
-        <w:contextualSpacing/>
-      </w:pPr>
-      <w:r>
-        <w:t xml:space="preserve">každý člen týmu navrhuje prototyp, popř. vybrané klíčové části prototypu, </w:t>
+      </w:pPr>
+      <w:r>
+        <w:rPr>
+          <w:noProof/>
+        </w:rPr>
+        <w:drawing>
+          <wp:inline distT="0" distB="0" distL="0" distR="0">
+            <wp:extent cx="5733415" cy="4197350"/>
+            <wp:effectExtent l="0" t="0" r="635" b="0"/>
+            <wp:docPr id="1" name="Obrázek 1"/>
+            <wp:cNvGraphicFramePr>
+              <a:graphicFrameLocks xmlns:a="http://schemas.openxmlformats.org/drawingml/2006/main" noChangeAspect="1"/>
+            </wp:cNvGraphicFramePr>
+            <a:graphic xmlns:a="http://schemas.openxmlformats.org/drawingml/2006/main">
+              <a:graphicData uri="http://schemas.openxmlformats.org/drawingml/2006/picture">
+                <pic:pic xmlns:pic="http://schemas.openxmlformats.org/drawingml/2006/picture">
+                  <pic:nvPicPr>
+                    <pic:cNvPr id="1" name="mapa.png"/>
+                    <pic:cNvPicPr/>
+                  </pic:nvPicPr>
+                  <pic:blipFill>
+                    <a:blip r:embed="rId5">
+                      <a:extLst>
+                        <a:ext uri="{28A0092B-C50C-407E-A947-70E740481C1C}">
+                          <a14:useLocalDpi xmlns:a14="http://schemas.microsoft.com/office/drawing/2010/main" val="0"/>
+                        </a:ext>
+                      </a:extLst>
+                    </a:blip>
+                    <a:stretch>
+                      <a:fillRect/>
+                    </a:stretch>
+                  </pic:blipFill>
+                  <pic:spPr>
+                    <a:xfrm>
+                      <a:off x="0" y="0"/>
+                      <a:ext cx="5733415" cy="4197350"/>
+                    </a:xfrm>
+                    <a:prstGeom prst="rect">
+                      <a:avLst/>
+                    </a:prstGeom>
+                  </pic:spPr>
+                </pic:pic>
+              </a:graphicData>
+            </a:graphic>
+          </wp:inline>
+        </w:drawing>
       </w:r>
     </w:p>
     <w:p>
       <w:pPr>
         <w:pStyle w:val="Normln1"/>
-        <w:numPr>
-          <w:ilvl w:val="0"/>
-          <w:numId w:val="12"/>
-        </w:numPr>
-        <w:contextualSpacing/>
-      </w:pPr>
-      <w:r>
-        <w:t>pracujte individuálně a tvůrčím způsobem, včetně případných komentářů</w:t>
+        <w:rPr>
+          <w:b/>
+        </w:rPr>
+      </w:pPr>
+      <w:r>
+        <w:rPr>
+          <w:b/>
+        </w:rPr>
+        <w:lastRenderedPageBreak/>
+        <w:t>Seznamy vězňů</w:t>
       </w:r>
     </w:p>
     <w:p>
       <w:pPr>
         <w:pStyle w:val="Normln1"/>
-        <w:numPr>
-          <w:ilvl w:val="0"/>
-          <w:numId w:val="12"/>
-        </w:numPr>
-        <w:contextualSpacing/>
-      </w:pPr>
-      <w:r>
-        <w:t>výsledky diskutujte s týmem a integrujte</w:t>
+      </w:pPr>
+      <w:r>
+        <w:t>Stránka sloužící k podrobnému vyhledávání a řazení vězňů. Zobrazuje seznam všech vězňů. Podporuje možnost filtrování a vyhledávání osob.</w:t>
       </w:r>
     </w:p>
     <w:p>
       <w:pPr>
         <w:pStyle w:val="Normln1"/>
       </w:pPr>
+      <w:r>
+        <w:rPr>
+          <w:noProof/>
+        </w:rPr>
+        <w:drawing>
+          <wp:inline distT="0" distB="0" distL="0" distR="0">
+            <wp:extent cx="5733415" cy="4192905"/>
+            <wp:effectExtent l="0" t="0" r="635" b="0"/>
+            <wp:docPr id="2" name="Obrázek 2"/>
+            <wp:cNvGraphicFramePr>
+              <a:graphicFrameLocks xmlns:a="http://schemas.openxmlformats.org/drawingml/2006/main" noChangeAspect="1"/>
+            </wp:cNvGraphicFramePr>
+            <a:graphic xmlns:a="http://schemas.openxmlformats.org/drawingml/2006/main">
+              <a:graphicData uri="http://schemas.openxmlformats.org/drawingml/2006/picture">
+                <pic:pic xmlns:pic="http://schemas.openxmlformats.org/drawingml/2006/picture">
+                  <pic:nvPicPr>
+                    <pic:cNvPr id="2" name="seznamy.png"/>
+                    <pic:cNvPicPr/>
+                  </pic:nvPicPr>
+                  <pic:blipFill>
+                    <a:blip r:embed="rId6">
+                      <a:extLst>
+                        <a:ext uri="{28A0092B-C50C-407E-A947-70E740481C1C}">
+                          <a14:useLocalDpi xmlns:a14="http://schemas.microsoft.com/office/drawing/2010/main" val="0"/>
+                        </a:ext>
+                      </a:extLst>
+                    </a:blip>
+                    <a:stretch>
+                      <a:fillRect/>
+                    </a:stretch>
+                  </pic:blipFill>
+                  <pic:spPr>
+                    <a:xfrm>
+                      <a:off x="0" y="0"/>
+                      <a:ext cx="5733415" cy="4192905"/>
+                    </a:xfrm>
+                    <a:prstGeom prst="rect">
+                      <a:avLst/>
+                    </a:prstGeom>
+                  </pic:spPr>
+                </pic:pic>
+              </a:graphicData>
+            </a:graphic>
+          </wp:inline>
+        </w:drawing>
+      </w:r>
     </w:p>
     <w:p>
       <w:pPr>
@@ -1787,6 +1858,119 @@
     </w:lvl>
   </w:abstractNum>
   <w:abstractNum w:abstractNumId="10" w15:restartNumberingAfterBreak="0">
+    <w:nsid w:val="52055550"/>
+    <w:multiLevelType w:val="hybridMultilevel"/>
+    <w:tmpl w:val="56068FE6"/>
+    <w:lvl w:ilvl="0" w:tplc="93FCBA34">
+      <w:start w:val="1"/>
+      <w:numFmt w:val="upperRoman"/>
+      <w:lvlText w:val="%1)"/>
+      <w:lvlJc w:val="left"/>
+      <w:pPr>
+        <w:ind w:left="720" w:hanging="360"/>
+      </w:pPr>
+      <w:rPr>
+        <w:rFonts w:hint="default"/>
+      </w:rPr>
+    </w:lvl>
+    <w:lvl w:ilvl="1" w:tplc="08090003" w:tentative="1">
+      <w:start w:val="1"/>
+      <w:numFmt w:val="bullet"/>
+      <w:lvlText w:val="o"/>
+      <w:lvlJc w:val="left"/>
+      <w:pPr>
+        <w:ind w:left="1440" w:hanging="360"/>
+      </w:pPr>
+      <w:rPr>
+        <w:rFonts w:ascii="Courier New" w:hAnsi="Courier New" w:cs="Courier New" w:hint="default"/>
+      </w:rPr>
+    </w:lvl>
+    <w:lvl w:ilvl="2" w:tplc="08090005" w:tentative="1">
+      <w:start w:val="1"/>
+      <w:numFmt w:val="bullet"/>
+      <w:lvlText w:val=""/>
+      <w:lvlJc w:val="left"/>
+      <w:pPr>
+        <w:ind w:left="2160" w:hanging="360"/>
+      </w:pPr>
+      <w:rPr>
+        <w:rFonts w:ascii="Wingdings" w:hAnsi="Wingdings" w:hint="default"/>
+      </w:rPr>
+    </w:lvl>
+    <w:lvl w:ilvl="3" w:tplc="08090001" w:tentative="1">
+      <w:start w:val="1"/>
+      <w:numFmt w:val="bullet"/>
+      <w:lvlText w:val=""/>
+      <w:lvlJc w:val="left"/>
+      <w:pPr>
+        <w:ind w:left="2880" w:hanging="360"/>
+      </w:pPr>
+      <w:rPr>
+        <w:rFonts w:ascii="Symbol" w:hAnsi="Symbol" w:hint="default"/>
+      </w:rPr>
+    </w:lvl>
+    <w:lvl w:ilvl="4" w:tplc="08090003" w:tentative="1">
+      <w:start w:val="1"/>
+      <w:numFmt w:val="bullet"/>
+      <w:lvlText w:val="o"/>
+      <w:lvlJc w:val="left"/>
+      <w:pPr>
+        <w:ind w:left="3600" w:hanging="360"/>
+      </w:pPr>
+      <w:rPr>
+        <w:rFonts w:ascii="Courier New" w:hAnsi="Courier New" w:cs="Courier New" w:hint="default"/>
+      </w:rPr>
+    </w:lvl>
+    <w:lvl w:ilvl="5" w:tplc="08090005" w:tentative="1">
+      <w:start w:val="1"/>
+      <w:numFmt w:val="bullet"/>
+      <w:lvlText w:val=""/>
+      <w:lvlJc w:val="left"/>
+      <w:pPr>
+        <w:ind w:left="4320" w:hanging="360"/>
+      </w:pPr>
+      <w:rPr>
+        <w:rFonts w:ascii="Wingdings" w:hAnsi="Wingdings" w:hint="default"/>
+      </w:rPr>
+    </w:lvl>
+    <w:lvl w:ilvl="6" w:tplc="08090001" w:tentative="1">
+      <w:start w:val="1"/>
+      <w:numFmt w:val="bullet"/>
+      <w:lvlText w:val=""/>
+      <w:lvlJc w:val="left"/>
+      <w:pPr>
+        <w:ind w:left="5040" w:hanging="360"/>
+      </w:pPr>
+      <w:rPr>
+        <w:rFonts w:ascii="Symbol" w:hAnsi="Symbol" w:hint="default"/>
+      </w:rPr>
+    </w:lvl>
+    <w:lvl w:ilvl="7" w:tplc="08090003" w:tentative="1">
+      <w:start w:val="1"/>
+      <w:numFmt w:val="bullet"/>
+      <w:lvlText w:val="o"/>
+      <w:lvlJc w:val="left"/>
+      <w:pPr>
+        <w:ind w:left="5760" w:hanging="360"/>
+      </w:pPr>
+      <w:rPr>
+        <w:rFonts w:ascii="Courier New" w:hAnsi="Courier New" w:cs="Courier New" w:hint="default"/>
+      </w:rPr>
+    </w:lvl>
+    <w:lvl w:ilvl="8" w:tplc="08090005" w:tentative="1">
+      <w:start w:val="1"/>
+      <w:numFmt w:val="bullet"/>
+      <w:lvlText w:val=""/>
+      <w:lvlJc w:val="left"/>
+      <w:pPr>
+        <w:ind w:left="6480" w:hanging="360"/>
+      </w:pPr>
+      <w:rPr>
+        <w:rFonts w:ascii="Wingdings" w:hAnsi="Wingdings" w:hint="default"/>
+      </w:rPr>
+    </w:lvl>
+  </w:abstractNum>
+  <w:abstractNum w:abstractNumId="11" w15:restartNumberingAfterBreak="0">
     <w:nsid w:val="62565079"/>
     <w:multiLevelType w:val="hybridMultilevel"/>
     <w:tmpl w:val="DD3AB372"/>
@@ -1899,7 +2083,7 @@
       </w:rPr>
     </w:lvl>
   </w:abstractNum>
-  <w:abstractNum w:abstractNumId="11" w15:restartNumberingAfterBreak="0">
+  <w:abstractNum w:abstractNumId="12" w15:restartNumberingAfterBreak="0">
     <w:nsid w:val="77A55800"/>
     <w:multiLevelType w:val="multilevel"/>
     <w:tmpl w:val="5DAC1196"/>
@@ -2012,7 +2196,7 @@
       </w:rPr>
     </w:lvl>
   </w:abstractNum>
-  <w:abstractNum w:abstractNumId="12" w15:restartNumberingAfterBreak="0">
+  <w:abstractNum w:abstractNumId="13" w15:restartNumberingAfterBreak="0">
     <w:nsid w:val="7E141C74"/>
     <w:multiLevelType w:val="multilevel"/>
     <w:tmpl w:val="A3F8E06C"/>
@@ -2153,15 +2337,18 @@
     <w:abstractNumId w:val="6"/>
   </w:num>
   <w:num w:numId="10">
-    <w:abstractNumId w:val="11"/>
+    <w:abstractNumId w:val="12"/>
   </w:num>
   <w:num w:numId="11">
-    <w:abstractNumId w:val="12"/>
+    <w:abstractNumId w:val="13"/>
   </w:num>
   <w:num w:numId="12">
     <w:abstractNumId w:val="5"/>
   </w:num>
   <w:num w:numId="13">
+    <w:abstractNumId w:val="11"/>
+  </w:num>
+  <w:num w:numId="14">
     <w:abstractNumId w:val="10"/>
   </w:num>
 </w:numbering>

</xml_diff>